<commit_message>
intro & variable table updates
</commit_message>
<xml_diff>
--- a/Write up/Introduction.docx
+++ b/Write up/Introduction.docx
@@ -49,15 +49,7 @@
       </w:r>
       <w:proofErr w:type="spellEnd"/>
       <w:r>
-        <w:t xml:space="preserve"> Reap, and their surrounds.  During this period 55% of population remained in agriculture, with almost </w:t>
-      </w:r>
-      <w:proofErr w:type="gramStart"/>
-      <w:r>
-        <w:t>all of</w:t>
-      </w:r>
-      <w:proofErr w:type="gramEnd"/>
-      <w:r>
-        <w:t xml:space="preserve"> the growth in the agricultural sector driven by the industrial agricultural sub-sector. </w:t>
+        <w:t xml:space="preserve"> Reap, and their surrounds.  During this period 55% of population remained in agriculture, with almost all of the growth in the agricultural sector driven by the industrial agricultural sub-sector. </w:t>
       </w:r>
       <w:commentRangeEnd w:id="1"/>
       <w:r>
@@ -67,7 +59,14 @@
         <w:commentReference w:id="1"/>
       </w:r>
     </w:p>
-    <w:p/>
+    <w:p>
+      <w:r>
+        <w:t>At the start of the century 41.9% of Cambodia’s land area was forested</w:t>
+      </w:r>
+      <w:r>
+        <w:t xml:space="preserve">, and by 2012 the total forested area had been reduced by 19.8%, equating to over 1.3 million hectares (Davis et al 2015). Only 25 other countries lost more forest than Cambodia between 2000 – 2012 (Hansen et al 2013). </w:t>
+      </w:r>
+    </w:p>
     <w:sectPr>
       <w:pgSz w:w="11906" w:h="16838"/>
       <w:pgMar w:top="1440" w:right="1440" w:bottom="1440" w:left="1440" w:header="708" w:footer="708" w:gutter="0"/>

</xml_diff>

<commit_message>
Intro - added refrence
</commit_message>
<xml_diff>
--- a/Write up/Introduction.docx
+++ b/Write up/Introduction.docx
@@ -1,6 +1,6 @@
 
 <file path=word/document.xml><?xml version="1.0" encoding="utf-8"?>
-<w:document xmlns:wpc="http://schemas.microsoft.com/office/word/2010/wordprocessingCanvas" xmlns:cx="http://schemas.microsoft.com/office/drawing/2014/chartex" xmlns:cx1="http://schemas.microsoft.com/office/drawing/2015/9/8/chartex" xmlns:cx2="http://schemas.microsoft.com/office/drawing/2015/10/21/chartex" xmlns:cx3="http://schemas.microsoft.com/office/drawing/2016/5/9/chartex" xmlns:cx4="http://schemas.microsoft.com/office/drawing/2016/5/10/chartex" xmlns:cx5="http://schemas.microsoft.com/office/drawing/2016/5/11/chartex" xmlns:cx6="http://schemas.microsoft.com/office/drawing/2016/5/12/chartex" xmlns:cx7="http://schemas.microsoft.com/office/drawing/2016/5/13/chartex" xmlns:cx8="http://schemas.microsoft.com/office/drawing/2016/5/14/chartex" xmlns:mc="http://schemas.openxmlformats.org/markup-compatibility/2006" xmlns:aink="http://schemas.microsoft.com/office/drawing/2016/ink" xmlns:am3d="http://schemas.microsoft.com/office/drawing/2017/model3d" xmlns:o="urn:schemas-microsoft-com:office:office" xmlns:r="http://schemas.openxmlformats.org/officeDocument/2006/relationships" xmlns:m="http://schemas.openxmlformats.org/officeDocument/2006/math" xmlns:v="urn:schemas-microsoft-com:vml" xmlns:wp14="http://schemas.microsoft.com/office/word/2010/wordprocessingDrawing" xmlns:wp="http://schemas.openxmlformats.org/drawingml/2006/wordprocessingDrawing" xmlns:w10="urn:schemas-microsoft-com:office:word" xmlns:w="http://schemas.openxmlformats.org/wordprocessingml/2006/main" xmlns:w14="http://schemas.microsoft.com/office/word/2010/wordml" xmlns:w15="http://schemas.microsoft.com/office/word/2012/wordml" xmlns:w16cex="http://schemas.microsoft.com/office/word/2018/wordml/cex" xmlns:w16cid="http://schemas.microsoft.com/office/word/2016/wordml/cid" xmlns:w16="http://schemas.microsoft.com/office/word/2018/wordml" xmlns:w16se="http://schemas.microsoft.com/office/word/2015/wordml/symex" xmlns:wpg="http://schemas.microsoft.com/office/word/2010/wordprocessingGroup" xmlns:wpi="http://schemas.microsoft.com/office/word/2010/wordprocessingInk" xmlns:wne="http://schemas.microsoft.com/office/word/2006/wordml" xmlns:wps="http://schemas.microsoft.com/office/word/2010/wordprocessingShape" mc:Ignorable="w14 w15 w16se w16cid w16 w16cex wp14">
+<w:document xmlns:wpc="http://schemas.microsoft.com/office/word/2010/wordprocessingCanvas" xmlns:cx="http://schemas.microsoft.com/office/drawing/2014/chartex" xmlns:cx1="http://schemas.microsoft.com/office/drawing/2015/9/8/chartex" xmlns:cx2="http://schemas.microsoft.com/office/drawing/2015/10/21/chartex" xmlns:cx3="http://schemas.microsoft.com/office/drawing/2016/5/9/chartex" xmlns:cx4="http://schemas.microsoft.com/office/drawing/2016/5/10/chartex" xmlns:cx5="http://schemas.microsoft.com/office/drawing/2016/5/11/chartex" xmlns:cx6="http://schemas.microsoft.com/office/drawing/2016/5/12/chartex" xmlns:cx7="http://schemas.microsoft.com/office/drawing/2016/5/13/chartex" xmlns:cx8="http://schemas.microsoft.com/office/drawing/2016/5/14/chartex" xmlns:mc="http://schemas.openxmlformats.org/markup-compatibility/2006" xmlns:aink="http://schemas.microsoft.com/office/drawing/2016/ink" xmlns:am3d="http://schemas.microsoft.com/office/drawing/2017/model3d" xmlns:o="urn:schemas-microsoft-com:office:office" xmlns:r="http://schemas.openxmlformats.org/officeDocument/2006/relationships" xmlns:m="http://schemas.openxmlformats.org/officeDocument/2006/math" xmlns:v="urn:schemas-microsoft-com:vml" xmlns:wp14="http://schemas.microsoft.com/office/word/2010/wordprocessingDrawing" xmlns:wp="http://schemas.openxmlformats.org/drawingml/2006/wordprocessingDrawing" xmlns:w10="urn:schemas-microsoft-com:office:word" xmlns:w="http://schemas.openxmlformats.org/wordprocessingml/2006/main" xmlns:w14="http://schemas.microsoft.com/office/word/2010/wordml" xmlns:w15="http://schemas.microsoft.com/office/word/2012/wordml" xmlns:w16cex="http://schemas.microsoft.com/office/word/2018/wordml/cex" xmlns:w16cid="http://schemas.microsoft.com/office/word/2016/wordml/cid" xmlns:w16="http://schemas.microsoft.com/office/word/2018/wordml" xmlns:w16sdtdh="http://schemas.microsoft.com/office/word/2020/wordml/sdtdatahash" xmlns:w16se="http://schemas.microsoft.com/office/word/2015/wordml/symex" xmlns:wpg="http://schemas.microsoft.com/office/word/2010/wordprocessingGroup" xmlns:wpi="http://schemas.microsoft.com/office/word/2010/wordprocessingInk" xmlns:wne="http://schemas.microsoft.com/office/word/2006/wordml" xmlns:wps="http://schemas.microsoft.com/office/word/2010/wordprocessingShape" mc:Ignorable="w14 w15 w16se w16cid w16 w16cex w16sdtdh wp14">
   <w:body>
     <w:p>
       <w:pPr>
@@ -73,12 +73,26 @@
     </w:p>
     <w:p>
       <w:r>
-        <w:t>At the start of the century 41.9% of Cambodia’s land area was forested</w:t>
-      </w:r>
-      <w:r>
-        <w:t xml:space="preserve">, and by 2012 the total forested area had been reduced by 19.8%, equating to over 1.3 million hectares (Davis et al 2015). Only 25 other countries lost more forest than Cambodia between 2000 – 2012 (Hansen et al 2013). </w:t>
+        <w:t xml:space="preserve">At the start of the century 41.9% of Cambodia’s land area was forested, and by 2012 the total forested area had been reduced by 19.8%, equating to over 1.3 million hectares (Davis et al 2015). Only 25 other countries lost more forest than Cambodia between 2000 – 2012 (Hansen et al 2013). </w:t>
       </w:r>
     </w:p>
+    <w:p/>
+    <w:p/>
+    <w:p/>
+    <w:p>
+      <w:r>
+        <w:t xml:space="preserve">McSweeney, C., New, M. &amp; </w:t>
+      </w:r>
+      <w:proofErr w:type="spellStart"/>
+      <w:r>
+        <w:t>Lizcano</w:t>
+      </w:r>
+      <w:proofErr w:type="spellEnd"/>
+      <w:r>
+        <w:t>, G. 2010. UNDP Climate Change Country Profiles: Cambodia. Available: http://country-profiles.geog.ox.ac.uk/ [Accessed 23/06/2020].</w:t>
+      </w:r>
+    </w:p>
+    <w:p/>
     <w:sectPr>
       <w:pgSz w:w="11906" w:h="16838"/>
       <w:pgMar w:top="1440" w:right="1440" w:bottom="1440" w:left="1440" w:header="708" w:footer="708" w:gutter="0"/>
@@ -90,7 +104,7 @@
 </file>
 
 <file path=word/styles.xml><?xml version="1.0" encoding="utf-8"?>
-<w:styles xmlns:mc="http://schemas.openxmlformats.org/markup-compatibility/2006" xmlns:r="http://schemas.openxmlformats.org/officeDocument/2006/relationships" xmlns:w="http://schemas.openxmlformats.org/wordprocessingml/2006/main" xmlns:w14="http://schemas.microsoft.com/office/word/2010/wordml" xmlns:w15="http://schemas.microsoft.com/office/word/2012/wordml" xmlns:w16cex="http://schemas.microsoft.com/office/word/2018/wordml/cex" xmlns:w16cid="http://schemas.microsoft.com/office/word/2016/wordml/cid" xmlns:w16="http://schemas.microsoft.com/office/word/2018/wordml" xmlns:w16se="http://schemas.microsoft.com/office/word/2015/wordml/symex" mc:Ignorable="w14 w15 w16se w16cid w16 w16cex">
+<w:styles xmlns:mc="http://schemas.openxmlformats.org/markup-compatibility/2006" xmlns:r="http://schemas.openxmlformats.org/officeDocument/2006/relationships" xmlns:w="http://schemas.openxmlformats.org/wordprocessingml/2006/main" xmlns:w14="http://schemas.microsoft.com/office/word/2010/wordml" xmlns:w15="http://schemas.microsoft.com/office/word/2012/wordml" xmlns:w16cex="http://schemas.microsoft.com/office/word/2018/wordml/cex" xmlns:w16cid="http://schemas.microsoft.com/office/word/2016/wordml/cid" xmlns:w16="http://schemas.microsoft.com/office/word/2018/wordml" xmlns:w16sdtdh="http://schemas.microsoft.com/office/word/2020/wordml/sdtdatahash" xmlns:w16se="http://schemas.microsoft.com/office/word/2015/wordml/symex" mc:Ignorable="w14 w15 w16se w16cid w16 w16cex w16sdtdh">
   <w:docDefaults>
     <w:rPrDefault>
       <w:rPr>
@@ -492,7 +506,6 @@
   <w:style w:type="character" w:default="1" w:styleId="DefaultParagraphFont">
     <w:name w:val="Default Paragraph Font"/>
     <w:uiPriority w:val="1"/>
-    <w:semiHidden/>
     <w:unhideWhenUsed/>
   </w:style>
   <w:style w:type="table" w:default="1" w:styleId="TableNormal">

</xml_diff>

<commit_message>
Added broad structure to Intro
</commit_message>
<xml_diff>
--- a/Write up/Introduction.docx
+++ b/Write up/Introduction.docx
@@ -1,6 +1,6 @@
 
 <file path=word/document.xml><?xml version="1.0" encoding="utf-8"?>
-<w:document xmlns:wpc="http://schemas.microsoft.com/office/word/2010/wordprocessingCanvas" xmlns:cx="http://schemas.microsoft.com/office/drawing/2014/chartex" xmlns:cx1="http://schemas.microsoft.com/office/drawing/2015/9/8/chartex" xmlns:cx2="http://schemas.microsoft.com/office/drawing/2015/10/21/chartex" xmlns:cx3="http://schemas.microsoft.com/office/drawing/2016/5/9/chartex" xmlns:cx4="http://schemas.microsoft.com/office/drawing/2016/5/10/chartex" xmlns:cx5="http://schemas.microsoft.com/office/drawing/2016/5/11/chartex" xmlns:cx6="http://schemas.microsoft.com/office/drawing/2016/5/12/chartex" xmlns:cx7="http://schemas.microsoft.com/office/drawing/2016/5/13/chartex" xmlns:cx8="http://schemas.microsoft.com/office/drawing/2016/5/14/chartex" xmlns:mc="http://schemas.openxmlformats.org/markup-compatibility/2006" xmlns:aink="http://schemas.microsoft.com/office/drawing/2016/ink" xmlns:am3d="http://schemas.microsoft.com/office/drawing/2017/model3d" xmlns:o="urn:schemas-microsoft-com:office:office" xmlns:r="http://schemas.openxmlformats.org/officeDocument/2006/relationships" xmlns:m="http://schemas.openxmlformats.org/officeDocument/2006/math" xmlns:v="urn:schemas-microsoft-com:vml" xmlns:wp14="http://schemas.microsoft.com/office/word/2010/wordprocessingDrawing" xmlns:wp="http://schemas.openxmlformats.org/drawingml/2006/wordprocessingDrawing" xmlns:w10="urn:schemas-microsoft-com:office:word" xmlns:w="http://schemas.openxmlformats.org/wordprocessingml/2006/main" xmlns:w14="http://schemas.microsoft.com/office/word/2010/wordml" xmlns:w15="http://schemas.microsoft.com/office/word/2012/wordml" xmlns:w16cex="http://schemas.microsoft.com/office/word/2018/wordml/cex" xmlns:w16cid="http://schemas.microsoft.com/office/word/2016/wordml/cid" xmlns:w16="http://schemas.microsoft.com/office/word/2018/wordml" xmlns:w16sdtdh="http://schemas.microsoft.com/office/word/2020/wordml/sdtdatahash" xmlns:w16se="http://schemas.microsoft.com/office/word/2015/wordml/symex" xmlns:wpg="http://schemas.microsoft.com/office/word/2010/wordprocessingGroup" xmlns:wpi="http://schemas.microsoft.com/office/word/2010/wordprocessingInk" xmlns:wne="http://schemas.microsoft.com/office/word/2006/wordml" xmlns:wps="http://schemas.microsoft.com/office/word/2010/wordprocessingShape" mc:Ignorable="w14 w15 w16se w16cid w16 w16cex w16sdtdh wp14">
+<w:document xmlns:wpc="http://schemas.microsoft.com/office/word/2010/wordprocessingCanvas" xmlns:cx="http://schemas.microsoft.com/office/drawing/2014/chartex" xmlns:cx1="http://schemas.microsoft.com/office/drawing/2015/9/8/chartex" xmlns:cx2="http://schemas.microsoft.com/office/drawing/2015/10/21/chartex" xmlns:cx3="http://schemas.microsoft.com/office/drawing/2016/5/9/chartex" xmlns:cx4="http://schemas.microsoft.com/office/drawing/2016/5/10/chartex" xmlns:cx5="http://schemas.microsoft.com/office/drawing/2016/5/11/chartex" xmlns:cx6="http://schemas.microsoft.com/office/drawing/2016/5/12/chartex" xmlns:cx7="http://schemas.microsoft.com/office/drawing/2016/5/13/chartex" xmlns:cx8="http://schemas.microsoft.com/office/drawing/2016/5/14/chartex" xmlns:mc="http://schemas.openxmlformats.org/markup-compatibility/2006" xmlns:aink="http://schemas.microsoft.com/office/drawing/2016/ink" xmlns:am3d="http://schemas.microsoft.com/office/drawing/2017/model3d" xmlns:o="urn:schemas-microsoft-com:office:office" xmlns:r="http://schemas.openxmlformats.org/officeDocument/2006/relationships" xmlns:m="http://schemas.openxmlformats.org/officeDocument/2006/math" xmlns:v="urn:schemas-microsoft-com:vml" xmlns:wp14="http://schemas.microsoft.com/office/word/2010/wordprocessingDrawing" xmlns:wp="http://schemas.openxmlformats.org/drawingml/2006/wordprocessingDrawing" xmlns:w10="urn:schemas-microsoft-com:office:word" xmlns:w="http://schemas.openxmlformats.org/wordprocessingml/2006/main" xmlns:w14="http://schemas.microsoft.com/office/word/2010/wordml" xmlns:w15="http://schemas.microsoft.com/office/word/2012/wordml" xmlns:w16cex="http://schemas.microsoft.com/office/word/2018/wordml/cex" xmlns:w16cid="http://schemas.microsoft.com/office/word/2016/wordml/cid" xmlns:w16="http://schemas.microsoft.com/office/word/2018/wordml" xmlns:w16se="http://schemas.microsoft.com/office/word/2015/wordml/symex" xmlns:wpg="http://schemas.microsoft.com/office/word/2010/wordprocessingGroup" xmlns:wpi="http://schemas.microsoft.com/office/word/2010/wordprocessingInk" xmlns:wne="http://schemas.microsoft.com/office/word/2006/wordml" xmlns:wps="http://schemas.microsoft.com/office/word/2010/wordprocessingShape" mc:Ignorable="w14 w15 w16se w16cid w16 w16cex wp14">
   <w:body>
     <w:p>
       <w:pPr>
@@ -16,6 +16,84 @@
         </w:rPr>
         <w:t xml:space="preserve">Introduction </w:t>
       </w:r>
+    </w:p>
+    <w:p>
+      <w:pPr>
+        <w:rPr>
+          <w:i/>
+          <w:iCs/>
+        </w:rPr>
+      </w:pPr>
+      <w:r>
+        <w:rPr>
+          <w:i/>
+          <w:iCs/>
+        </w:rPr>
+        <w:t xml:space="preserve">Structure </w:t>
+      </w:r>
+    </w:p>
+    <w:p>
+      <w:r>
+        <w:t xml:space="preserve">Forest cover and forest loss across SEA. Emerging economies based on natural resources. </w:t>
+      </w:r>
+    </w:p>
+    <w:p>
+      <w:r>
+        <w:t xml:space="preserve">Importance and difficulties of understanding relationships between economics, socioeconomics, and forests at different scales. Important for developing sustainable forestry policies and for predicting forest loss </w:t>
+      </w:r>
+      <w:proofErr w:type="gramStart"/>
+      <w:r>
+        <w:t>so as to</w:t>
+      </w:r>
+      <w:proofErr w:type="gramEnd"/>
+      <w:r>
+        <w:t xml:space="preserve"> target interventions. </w:t>
+      </w:r>
+    </w:p>
+    <w:p>
+      <w:r>
+        <w:t>Approaches to modelling these relationships. Mini literature review. Identify some key papers from Asia that model these relationships. What approach did they take? What are the potential flaws?</w:t>
+      </w:r>
+    </w:p>
+    <w:p>
+      <w:r>
+        <w:t xml:space="preserve">Challenges associated with some of the approaches. Are they identifying and accounting for all the variance at the scale they are working at? Are they missing a lot of variation? </w:t>
+      </w:r>
+    </w:p>
+    <w:p>
+      <w:r>
+        <w:t xml:space="preserve">Cambodia – rapid economic and social development post-conflict. </w:t>
+      </w:r>
+      <w:r>
+        <w:t xml:space="preserve">Discuss ELCs. </w:t>
+      </w:r>
+      <w:r>
+        <w:t xml:space="preserve">Importance of identifying drivers / relationships. But what is the best approach? </w:t>
+      </w:r>
+    </w:p>
+    <w:p>
+      <w:pPr>
+        <w:rPr>
+          <w:i/>
+          <w:iCs/>
+        </w:rPr>
+      </w:pPr>
+    </w:p>
+    <w:p>
+      <w:pPr>
+        <w:rPr>
+          <w:i/>
+          <w:iCs/>
+        </w:rPr>
+      </w:pPr>
+    </w:p>
+    <w:p>
+      <w:pPr>
+        <w:rPr>
+          <w:i/>
+          <w:iCs/>
+        </w:rPr>
+      </w:pPr>
     </w:p>
     <w:p>
       <w:pPr>
@@ -99,7 +177,7 @@
 </file>
 
 <file path=word/styles.xml><?xml version="1.0" encoding="utf-8"?>
-<w:styles xmlns:mc="http://schemas.openxmlformats.org/markup-compatibility/2006" xmlns:r="http://schemas.openxmlformats.org/officeDocument/2006/relationships" xmlns:w="http://schemas.openxmlformats.org/wordprocessingml/2006/main" xmlns:w14="http://schemas.microsoft.com/office/word/2010/wordml" xmlns:w15="http://schemas.microsoft.com/office/word/2012/wordml" xmlns:w16cex="http://schemas.microsoft.com/office/word/2018/wordml/cex" xmlns:w16cid="http://schemas.microsoft.com/office/word/2016/wordml/cid" xmlns:w16="http://schemas.microsoft.com/office/word/2018/wordml" xmlns:w16sdtdh="http://schemas.microsoft.com/office/word/2020/wordml/sdtdatahash" xmlns:w16se="http://schemas.microsoft.com/office/word/2015/wordml/symex" mc:Ignorable="w14 w15 w16se w16cid w16 w16cex w16sdtdh">
+<w:styles xmlns:mc="http://schemas.openxmlformats.org/markup-compatibility/2006" xmlns:r="http://schemas.openxmlformats.org/officeDocument/2006/relationships" xmlns:w="http://schemas.openxmlformats.org/wordprocessingml/2006/main" xmlns:w14="http://schemas.microsoft.com/office/word/2010/wordml" xmlns:w15="http://schemas.microsoft.com/office/word/2012/wordml" xmlns:w16cex="http://schemas.microsoft.com/office/word/2018/wordml/cex" xmlns:w16cid="http://schemas.microsoft.com/office/word/2016/wordml/cid" xmlns:w16="http://schemas.microsoft.com/office/word/2018/wordml" xmlns:w16se="http://schemas.microsoft.com/office/word/2015/wordml/symex" mc:Ignorable="w14 w15 w16se w16cid w16 w16cex">
   <w:docDefaults>
     <w:rPrDefault>
       <w:rPr>

</xml_diff>

<commit_message>
updated results, intro, discussion, results summary
</commit_message>
<xml_diff>
--- a/Write up/Introduction.docx
+++ b/Write up/Introduction.docx
@@ -1,6 +1,6 @@
 
 <file path=word/document.xml><?xml version="1.0" encoding="utf-8"?>
-<w:document xmlns:wpc="http://schemas.microsoft.com/office/word/2010/wordprocessingCanvas" xmlns:cx="http://schemas.microsoft.com/office/drawing/2014/chartex" xmlns:cx1="http://schemas.microsoft.com/office/drawing/2015/9/8/chartex" xmlns:cx2="http://schemas.microsoft.com/office/drawing/2015/10/21/chartex" xmlns:cx3="http://schemas.microsoft.com/office/drawing/2016/5/9/chartex" xmlns:cx4="http://schemas.microsoft.com/office/drawing/2016/5/10/chartex" xmlns:cx5="http://schemas.microsoft.com/office/drawing/2016/5/11/chartex" xmlns:cx6="http://schemas.microsoft.com/office/drawing/2016/5/12/chartex" xmlns:cx7="http://schemas.microsoft.com/office/drawing/2016/5/13/chartex" xmlns:cx8="http://schemas.microsoft.com/office/drawing/2016/5/14/chartex" xmlns:mc="http://schemas.openxmlformats.org/markup-compatibility/2006" xmlns:aink="http://schemas.microsoft.com/office/drawing/2016/ink" xmlns:am3d="http://schemas.microsoft.com/office/drawing/2017/model3d" xmlns:o="urn:schemas-microsoft-com:office:office" xmlns:r="http://schemas.openxmlformats.org/officeDocument/2006/relationships" xmlns:m="http://schemas.openxmlformats.org/officeDocument/2006/math" xmlns:v="urn:schemas-microsoft-com:vml" xmlns:wp14="http://schemas.microsoft.com/office/word/2010/wordprocessingDrawing" xmlns:wp="http://schemas.openxmlformats.org/drawingml/2006/wordprocessingDrawing" xmlns:w10="urn:schemas-microsoft-com:office:word" xmlns:w="http://schemas.openxmlformats.org/wordprocessingml/2006/main" xmlns:w14="http://schemas.microsoft.com/office/word/2010/wordml" xmlns:w15="http://schemas.microsoft.com/office/word/2012/wordml" xmlns:w16cex="http://schemas.microsoft.com/office/word/2018/wordml/cex" xmlns:w16cid="http://schemas.microsoft.com/office/word/2016/wordml/cid" xmlns:w16="http://schemas.microsoft.com/office/word/2018/wordml" xmlns:w16se="http://schemas.microsoft.com/office/word/2015/wordml/symex" xmlns:wpg="http://schemas.microsoft.com/office/word/2010/wordprocessingGroup" xmlns:wpi="http://schemas.microsoft.com/office/word/2010/wordprocessingInk" xmlns:wne="http://schemas.microsoft.com/office/word/2006/wordml" xmlns:wps="http://schemas.microsoft.com/office/word/2010/wordprocessingShape" mc:Ignorable="w14 w15 w16se w16cid w16 w16cex wp14">
+<w:document xmlns:wpc="http://schemas.microsoft.com/office/word/2010/wordprocessingCanvas" xmlns:cx="http://schemas.microsoft.com/office/drawing/2014/chartex" xmlns:cx1="http://schemas.microsoft.com/office/drawing/2015/9/8/chartex" xmlns:cx2="http://schemas.microsoft.com/office/drawing/2015/10/21/chartex" xmlns:cx3="http://schemas.microsoft.com/office/drawing/2016/5/9/chartex" xmlns:cx4="http://schemas.microsoft.com/office/drawing/2016/5/10/chartex" xmlns:cx5="http://schemas.microsoft.com/office/drawing/2016/5/11/chartex" xmlns:cx6="http://schemas.microsoft.com/office/drawing/2016/5/12/chartex" xmlns:cx7="http://schemas.microsoft.com/office/drawing/2016/5/13/chartex" xmlns:cx8="http://schemas.microsoft.com/office/drawing/2016/5/14/chartex" xmlns:mc="http://schemas.openxmlformats.org/markup-compatibility/2006" xmlns:aink="http://schemas.microsoft.com/office/drawing/2016/ink" xmlns:am3d="http://schemas.microsoft.com/office/drawing/2017/model3d" xmlns:o="urn:schemas-microsoft-com:office:office" xmlns:r="http://schemas.openxmlformats.org/officeDocument/2006/relationships" xmlns:m="http://schemas.openxmlformats.org/officeDocument/2006/math" xmlns:v="urn:schemas-microsoft-com:vml" xmlns:wp14="http://schemas.microsoft.com/office/word/2010/wordprocessingDrawing" xmlns:wp="http://schemas.openxmlformats.org/drawingml/2006/wordprocessingDrawing" xmlns:w10="urn:schemas-microsoft-com:office:word" xmlns:w="http://schemas.openxmlformats.org/wordprocessingml/2006/main" xmlns:w14="http://schemas.microsoft.com/office/word/2010/wordml" xmlns:w15="http://schemas.microsoft.com/office/word/2012/wordml" xmlns:w16cex="http://schemas.microsoft.com/office/word/2018/wordml/cex" xmlns:w16cid="http://schemas.microsoft.com/office/word/2016/wordml/cid" xmlns:w16="http://schemas.microsoft.com/office/word/2018/wordml" xmlns:w16sdtdh="http://schemas.microsoft.com/office/word/2020/wordml/sdtdatahash" xmlns:w16se="http://schemas.microsoft.com/office/word/2015/wordml/symex" xmlns:wpg="http://schemas.microsoft.com/office/word/2010/wordprocessingGroup" xmlns:wpi="http://schemas.microsoft.com/office/word/2010/wordprocessingInk" xmlns:wne="http://schemas.microsoft.com/office/word/2006/wordml" xmlns:wps="http://schemas.microsoft.com/office/word/2010/wordprocessingShape" mc:Ignorable="w14 w15 w16se w16cid w16 w16cex w16sdtdh wp14">
   <w:body>
     <w:p>
       <w:pPr>
@@ -39,7 +39,11 @@
     </w:p>
     <w:p>
       <w:r>
-        <w:t xml:space="preserve">Importance and difficulties of understanding relationships between economics, socioeconomics, and forests at different scales. Important for developing sustainable forestry policies and for predicting forest loss </w:t>
+        <w:t xml:space="preserve">Importance and difficulties of </w:t>
+      </w:r>
+      <w:bookmarkStart w:id="0" w:name="_Hlk78203102"/>
+      <w:r>
+        <w:t xml:space="preserve">understanding relationships between economics, socioeconomics, and forests at different scales. Important for developing sustainable forestry policies and for predicting forest loss </w:t>
       </w:r>
       <w:proofErr w:type="gramStart"/>
       <w:r>
@@ -49,6 +53,7 @@
       <w:r>
         <w:t xml:space="preserve"> target interventions. </w:t>
       </w:r>
+      <w:bookmarkEnd w:id="0"/>
     </w:p>
     <w:p>
       <w:r>
@@ -65,7 +70,13 @@
         <w:t xml:space="preserve">Cambodia – rapid economic and social development post-conflict. </w:t>
       </w:r>
       <w:r>
-        <w:t xml:space="preserve">Discuss ELCs. </w:t>
+        <w:t>Discuss ELCs</w:t>
+      </w:r>
+      <w:r>
+        <w:t xml:space="preserve"> and foreign investment</w:t>
+      </w:r>
+      <w:r>
+        <w:t xml:space="preserve">. </w:t>
       </w:r>
       <w:r>
         <w:t xml:space="preserve">Importance of identifying drivers / relationships. But what is the best approach? </w:t>
@@ -177,7 +188,7 @@
 </file>
 
 <file path=word/styles.xml><?xml version="1.0" encoding="utf-8"?>
-<w:styles xmlns:mc="http://schemas.openxmlformats.org/markup-compatibility/2006" xmlns:r="http://schemas.openxmlformats.org/officeDocument/2006/relationships" xmlns:w="http://schemas.openxmlformats.org/wordprocessingml/2006/main" xmlns:w14="http://schemas.microsoft.com/office/word/2010/wordml" xmlns:w15="http://schemas.microsoft.com/office/word/2012/wordml" xmlns:w16cex="http://schemas.microsoft.com/office/word/2018/wordml/cex" xmlns:w16cid="http://schemas.microsoft.com/office/word/2016/wordml/cid" xmlns:w16="http://schemas.microsoft.com/office/word/2018/wordml" xmlns:w16se="http://schemas.microsoft.com/office/word/2015/wordml/symex" mc:Ignorable="w14 w15 w16se w16cid w16 w16cex">
+<w:styles xmlns:mc="http://schemas.openxmlformats.org/markup-compatibility/2006" xmlns:r="http://schemas.openxmlformats.org/officeDocument/2006/relationships" xmlns:w="http://schemas.openxmlformats.org/wordprocessingml/2006/main" xmlns:w14="http://schemas.microsoft.com/office/word/2010/wordml" xmlns:w15="http://schemas.microsoft.com/office/word/2012/wordml" xmlns:w16cex="http://schemas.microsoft.com/office/word/2018/wordml/cex" xmlns:w16cid="http://schemas.microsoft.com/office/word/2016/wordml/cid" xmlns:w16="http://schemas.microsoft.com/office/word/2018/wordml" xmlns:w16sdtdh="http://schemas.microsoft.com/office/word/2020/wordml/sdtdatahash" xmlns:w16se="http://schemas.microsoft.com/office/word/2015/wordml/symex" mc:Ignorable="w14 w15 w16se w16cid w16 w16cex w16sdtdh">
   <w:docDefaults>
     <w:rPrDefault>
       <w:rPr>

</xml_diff>